<commit_message>
Set up study 3
</commit_message>
<xml_diff>
--- a/preregistration/preregistration_study3.docx
+++ b/preregistration/preregistration_study3.docx
@@ -190,8 +190,36 @@
         <w:rPr>
           <w:lang w:val="en-US"/>
         </w:rPr>
-        <w:t xml:space="preserve"> about either instrumental harm or impartial beneficence. </w:t>
-      </w:r>
+        <w:t xml:space="preserve"> about either instrumental harm or impartial beneficence</w:t>
+      </w:r>
+      <w:r>
+        <w:rPr>
+          <w:lang w:val="en-US"/>
+        </w:rPr>
+        <w:t>, where the dilemma changes in a morally relevant or irrelevant way</w:t>
+      </w:r>
+      <w:r>
+        <w:rPr>
+          <w:lang w:val="en-US"/>
+        </w:rPr>
+        <w:t xml:space="preserve">. </w:t>
+      </w:r>
+    </w:p>
+    <w:p>
+      <w:pPr>
+        <w:ind w:left="360"/>
+        <w:rPr>
+          <w:lang w:val="en-US"/>
+        </w:rPr>
+      </w:pPr>
+    </w:p>
+    <w:p>
+      <w:pPr>
+        <w:ind w:left="360"/>
+        <w:rPr>
+          <w:lang w:val="en-US"/>
+        </w:rPr>
+      </w:pPr>
       <w:r>
         <w:rPr>
           <w:lang w:val="en-US"/>
@@ -202,7 +230,79 @@
         <w:rPr>
           <w:lang w:val="en-US"/>
         </w:rPr>
-        <w:t xml:space="preserve">e manipulate the moral advice to be either consistently deontological, consistently utilitarian, normatively sensitive, or non-normatively sensitive. Participants will report how trustworthy, competent, and empathic they think </w:t>
+        <w:t xml:space="preserve">e manipulate the moral advice to be either </w:t>
+      </w:r>
+      <w:r>
+        <w:rPr>
+          <w:lang w:val="en-US"/>
+        </w:rPr>
+        <w:t>“</w:t>
+      </w:r>
+      <w:r>
+        <w:rPr>
+          <w:lang w:val="en-US"/>
+        </w:rPr>
+        <w:t>consistently deontological</w:t>
+      </w:r>
+      <w:r>
+        <w:rPr>
+          <w:lang w:val="en-US"/>
+        </w:rPr>
+        <w:t>” (i.e. always giving a non-utilitarian or deontological response across all three variations of the dilemma)</w:t>
+      </w:r>
+      <w:r>
+        <w:rPr>
+          <w:lang w:val="en-US"/>
+        </w:rPr>
+        <w:t xml:space="preserve">, </w:t>
+      </w:r>
+      <w:r>
+        <w:rPr>
+          <w:lang w:val="en-US"/>
+        </w:rPr>
+        <w:t>“</w:t>
+      </w:r>
+      <w:r>
+        <w:rPr>
+          <w:lang w:val="en-US"/>
+        </w:rPr>
+        <w:t>consistently utilitarian</w:t>
+      </w:r>
+      <w:r>
+        <w:rPr>
+          <w:lang w:val="en-US"/>
+        </w:rPr>
+        <w:t>” (i.e. always giving a utilitarian response across all three variations) “</w:t>
+      </w:r>
+      <w:r>
+        <w:rPr>
+          <w:lang w:val="en-US"/>
+        </w:rPr>
+        <w:t>normatively sensitive</w:t>
+      </w:r>
+      <w:r>
+        <w:rPr>
+          <w:lang w:val="en-US"/>
+        </w:rPr>
+        <w:t>” (i.e. giving a non-utilitarian or deontological response across in the original dilemma and when there is an irrelevant change, but switching to a utilitarian response when the moral calculus changes)</w:t>
+      </w:r>
+      <w:r>
+        <w:rPr>
+          <w:lang w:val="en-US"/>
+        </w:rPr>
+        <w:t>, or non-normatively sensitive</w:t>
+      </w:r>
+      <w:r>
+        <w:rPr>
+          <w:lang w:val="en-US"/>
+        </w:rPr>
+        <w:t xml:space="preserve"> (i.e. giving a deontological response in the original dilemma and when the moral calculus changes, but switching to utilitarian only when there is a morally irrelevant change)</w:t>
+      </w:r>
+      <w:r>
+        <w:rPr>
+          <w:lang w:val="en-US"/>
+        </w:rPr>
+        <w:t xml:space="preserve">. Participants will report how trustworthy, competent, and empathic they think </w:t>
       </w:r>
       <w:r>
         <w:rPr>
@@ -254,22 +354,296 @@
     </w:p>
     <w:p>
       <w:pPr>
+        <w:ind w:left="426"/>
+        <w:rPr>
+          <w:lang w:val="en-US"/>
+        </w:rPr>
+      </w:pPr>
+      <w:r>
+        <w:rPr>
+          <w:lang w:val="en-US"/>
+        </w:rPr>
+        <w:t>We have three stronger predictions based on previous theory and results:</w:t>
+      </w:r>
+    </w:p>
+    <w:p>
+      <w:pPr>
         <w:ind w:left="360"/>
         <w:rPr>
           <w:lang w:val="en-US"/>
         </w:rPr>
       </w:pPr>
-      <w:r>
-        <w:rPr>
-          <w:lang w:val="en-US"/>
-        </w:rPr>
-        <w:t>Based on previous studies, we expect that the non-normatively sensitive advisor will be trusted least, and we will explore whether this is the same for advisors labelled as humans and AI</w:t>
-      </w:r>
-      <w:r>
-        <w:rPr>
-          <w:lang w:val="en-US"/>
-        </w:rPr>
-        <w:t>.</w:t>
+    </w:p>
+    <w:p>
+      <w:pPr>
+        <w:ind w:left="720"/>
+        <w:rPr>
+          <w:b/>
+          <w:bCs/>
+          <w:lang w:val="en-US"/>
+        </w:rPr>
+      </w:pPr>
+      <w:r>
+        <w:rPr>
+          <w:b/>
+          <w:bCs/>
+          <w:lang w:val="en-US"/>
+        </w:rPr>
+        <w:t>H1:</w:t>
+      </w:r>
+      <w:r>
+        <w:rPr>
+          <w:b/>
+          <w:bCs/>
+          <w:lang w:val="en-US"/>
+        </w:rPr>
+        <w:t xml:space="preserve"> </w:t>
+      </w:r>
+      <w:r>
+        <w:rPr>
+          <w:lang w:val="en-US"/>
+        </w:rPr>
+        <w:t>In general,</w:t>
+      </w:r>
+      <w:r>
+        <w:rPr>
+          <w:lang w:val="en-US"/>
+        </w:rPr>
+        <w:t xml:space="preserve"> participa</w:t>
+      </w:r>
+      <w:r>
+        <w:rPr>
+          <w:lang w:val="en-US"/>
+        </w:rPr>
+        <w:t>nts will trust AI advisors less than human advisors</w:t>
+      </w:r>
+      <w:r>
+        <w:rPr>
+          <w:b/>
+          <w:bCs/>
+          <w:lang w:val="en-US"/>
+        </w:rPr>
+        <w:t xml:space="preserve"> </w:t>
+      </w:r>
+      <w:r>
+        <w:rPr>
+          <w:lang w:val="en-US"/>
+        </w:rPr>
+        <w:t xml:space="preserve">across both </w:t>
+      </w:r>
+      <w:r>
+        <w:rPr>
+          <w:lang w:val="en-US"/>
+        </w:rPr>
+        <w:t>instrumental harm and impartial beneficence dilemmas</w:t>
+      </w:r>
+    </w:p>
+    <w:p>
+      <w:pPr>
+        <w:ind w:left="720"/>
+        <w:rPr>
+          <w:b/>
+          <w:bCs/>
+          <w:lang w:val="en-US"/>
+        </w:rPr>
+      </w:pPr>
+    </w:p>
+    <w:p>
+      <w:pPr>
+        <w:ind w:left="720"/>
+        <w:rPr>
+          <w:lang w:val="en-US"/>
+        </w:rPr>
+      </w:pPr>
+      <w:r>
+        <w:rPr>
+          <w:b/>
+          <w:bCs/>
+          <w:lang w:val="en-US"/>
+        </w:rPr>
+        <w:t xml:space="preserve">H2: </w:t>
+      </w:r>
+      <w:r>
+        <w:rPr>
+          <w:lang w:val="en-US"/>
+        </w:rPr>
+        <w:t>In general</w:t>
+      </w:r>
+      <w:r>
+        <w:rPr>
+          <w:lang w:val="en-US"/>
+        </w:rPr>
+        <w:t>, p</w:t>
+      </w:r>
+      <w:r>
+        <w:rPr>
+          <w:lang w:val="en-US"/>
+        </w:rPr>
+        <w:t>articipants will trust the consistently utilitarian advisor</w:t>
+      </w:r>
+      <w:r>
+        <w:rPr>
+          <w:lang w:val="en-US"/>
+        </w:rPr>
+        <w:t>s</w:t>
+      </w:r>
+      <w:r>
+        <w:rPr>
+          <w:lang w:val="en-US"/>
+        </w:rPr>
+        <w:t xml:space="preserve"> less than </w:t>
+      </w:r>
+      <w:r>
+        <w:rPr>
+          <w:lang w:val="en-US"/>
+        </w:rPr>
+        <w:t>the consistently deontological advisor</w:t>
+      </w:r>
+      <w:r>
+        <w:rPr>
+          <w:lang w:val="en-US"/>
+        </w:rPr>
+        <w:t>s</w:t>
+      </w:r>
+      <w:r>
+        <w:rPr>
+          <w:lang w:val="en-US"/>
+        </w:rPr>
+        <w:t xml:space="preserve"> in the instrumental harm dilemmas</w:t>
+      </w:r>
+    </w:p>
+    <w:p>
+      <w:pPr>
+        <w:ind w:left="720"/>
+        <w:rPr>
+          <w:lang w:val="en-US"/>
+        </w:rPr>
+      </w:pPr>
+    </w:p>
+    <w:p>
+      <w:pPr>
+        <w:ind w:left="720"/>
+        <w:rPr>
+          <w:lang w:val="en-US"/>
+        </w:rPr>
+      </w:pPr>
+      <w:r>
+        <w:rPr>
+          <w:b/>
+          <w:bCs/>
+          <w:lang w:val="en-US"/>
+        </w:rPr>
+        <w:t>H3</w:t>
+      </w:r>
+      <w:r>
+        <w:rPr>
+          <w:lang w:val="en-US"/>
+        </w:rPr>
+        <w:t>:</w:t>
+      </w:r>
+      <w:r>
+        <w:rPr>
+          <w:lang w:val="en-US"/>
+        </w:rPr>
+        <w:t xml:space="preserve"> </w:t>
+      </w:r>
+      <w:r>
+        <w:rPr>
+          <w:lang w:val="en-US"/>
+        </w:rPr>
+        <w:t>In general</w:t>
+      </w:r>
+      <w:r>
+        <w:rPr>
+          <w:lang w:val="en-US"/>
+        </w:rPr>
+        <w:t>, p</w:t>
+      </w:r>
+      <w:r>
+        <w:rPr>
+          <w:lang w:val="en-US"/>
+        </w:rPr>
+        <w:t>articipants will trust the consistently utilitarian advisor</w:t>
+      </w:r>
+      <w:r>
+        <w:rPr>
+          <w:lang w:val="en-US"/>
+        </w:rPr>
+        <w:t>s</w:t>
+      </w:r>
+      <w:r>
+        <w:rPr>
+          <w:lang w:val="en-US"/>
+        </w:rPr>
+        <w:t xml:space="preserve"> less than the normatively sensitive advisor</w:t>
+      </w:r>
+      <w:r>
+        <w:rPr>
+          <w:lang w:val="en-US"/>
+        </w:rPr>
+        <w:t>s</w:t>
+      </w:r>
+      <w:r>
+        <w:rPr>
+          <w:lang w:val="en-US"/>
+        </w:rPr>
+        <w:t xml:space="preserve"> in the instrumental harm dilemmas</w:t>
+      </w:r>
+    </w:p>
+    <w:p>
+      <w:pPr>
+        <w:ind w:left="720"/>
+        <w:rPr>
+          <w:lang w:val="en-US"/>
+        </w:rPr>
+      </w:pPr>
+    </w:p>
+    <w:p>
+      <w:pPr>
+        <w:ind w:left="720"/>
+        <w:rPr>
+          <w:lang w:val="en-US"/>
+        </w:rPr>
+      </w:pPr>
+      <w:r>
+        <w:rPr>
+          <w:b/>
+          <w:bCs/>
+          <w:lang w:val="en-US"/>
+        </w:rPr>
+        <w:t xml:space="preserve">H4: </w:t>
+      </w:r>
+      <w:r>
+        <w:rPr>
+          <w:lang w:val="en-US"/>
+        </w:rPr>
+        <w:t>In general</w:t>
+      </w:r>
+      <w:r>
+        <w:rPr>
+          <w:lang w:val="en-US"/>
+        </w:rPr>
+        <w:t>, p</w:t>
+      </w:r>
+      <w:r>
+        <w:rPr>
+          <w:lang w:val="en-US"/>
+        </w:rPr>
+        <w:t>articipants will trust the non-normatively sensitive advisor the least (</w:t>
+      </w:r>
+      <w:r>
+        <w:rPr>
+          <w:i/>
+          <w:iCs/>
+          <w:lang w:val="en-US"/>
+        </w:rPr>
+        <w:t>though this is not a key focus of the study, we include it in this study for completeness</w:t>
+      </w:r>
+      <w:r>
+        <w:rPr>
+          <w:lang w:val="en-US"/>
+        </w:rPr>
+        <w:t>)</w:t>
       </w:r>
     </w:p>
     <w:p>
@@ -279,93 +653,251 @@
           <w:lang w:val="en-US"/>
         </w:rPr>
       </w:pPr>
+    </w:p>
+    <w:p>
+      <w:pPr>
+        <w:ind w:left="426"/>
+        <w:rPr>
+          <w:lang w:val="en-US"/>
+        </w:rPr>
+      </w:pPr>
+      <w:r>
+        <w:rPr>
+          <w:lang w:val="en-US"/>
+        </w:rPr>
+        <w:t>We will also explore whether there is a difference in the pattern of this trust based on whether the advisor is described as human or AI, but because there are different potential explanations we do not pre-register a directional hypothesis:</w:t>
+      </w:r>
+    </w:p>
+    <w:p>
+      <w:pPr>
+        <w:ind w:left="360"/>
+        <w:rPr>
+          <w:lang w:val="en-US"/>
+        </w:rPr>
+      </w:pPr>
+    </w:p>
+    <w:p>
+      <w:pPr>
+        <w:ind w:left="720"/>
+        <w:rPr>
+          <w:lang w:val="en-US"/>
+        </w:rPr>
+      </w:pPr>
+      <w:r>
+        <w:rPr>
+          <w:b/>
+          <w:bCs/>
+          <w:lang w:val="en-US"/>
+        </w:rPr>
+        <w:t>H</w:t>
+      </w:r>
+      <w:r>
+        <w:rPr>
+          <w:b/>
+          <w:bCs/>
+          <w:lang w:val="en-US"/>
+        </w:rPr>
+        <w:t>5</w:t>
+      </w:r>
+      <w:r>
+        <w:rPr>
+          <w:b/>
+          <w:bCs/>
+          <w:lang w:val="en-US"/>
+        </w:rPr>
+        <w:t>a</w:t>
+      </w:r>
+      <w:r>
+        <w:rPr>
+          <w:lang w:val="en-US"/>
+        </w:rPr>
+        <w:t>: For both human and AI agents, people trust the consistently utilitarian less than both the normatively sensitive and the consistently deontological</w:t>
+      </w:r>
+    </w:p>
+    <w:p>
+      <w:pPr>
+        <w:ind w:left="720"/>
+        <w:rPr>
+          <w:lang w:val="en-US"/>
+        </w:rPr>
+      </w:pPr>
+    </w:p>
+    <w:p>
+      <w:pPr>
+        <w:ind w:left="720"/>
+        <w:rPr>
+          <w:lang w:val="en-US"/>
+        </w:rPr>
+      </w:pPr>
+      <w:r>
+        <w:rPr>
+          <w:b/>
+          <w:bCs/>
+          <w:lang w:val="en-US"/>
+        </w:rPr>
+        <w:t>H</w:t>
+      </w:r>
+      <w:r>
+        <w:rPr>
+          <w:b/>
+          <w:bCs/>
+          <w:lang w:val="en-US"/>
+        </w:rPr>
+        <w:t>5</w:t>
+      </w:r>
+      <w:r>
+        <w:rPr>
+          <w:b/>
+          <w:bCs/>
+          <w:lang w:val="en-US"/>
+        </w:rPr>
+        <w:t>b</w:t>
+      </w:r>
+      <w:r>
+        <w:rPr>
+          <w:lang w:val="en-US"/>
+        </w:rPr>
+        <w:t xml:space="preserve">: There is a stronger “penalty” of trust for the utilitarian advisor when they are described as AI </w:t>
+      </w:r>
+    </w:p>
+    <w:p>
+      <w:pPr>
+        <w:ind w:left="720"/>
+        <w:rPr>
+          <w:lang w:val="en-US"/>
+        </w:rPr>
+      </w:pPr>
+    </w:p>
+    <w:p>
+      <w:pPr>
+        <w:ind w:left="720"/>
+        <w:rPr>
+          <w:lang w:val="en-US"/>
+        </w:rPr>
+      </w:pPr>
+      <w:r>
+        <w:rPr>
+          <w:b/>
+          <w:bCs/>
+          <w:lang w:val="en-US"/>
+        </w:rPr>
+        <w:t>H</w:t>
+      </w:r>
+      <w:r>
+        <w:rPr>
+          <w:b/>
+          <w:bCs/>
+          <w:lang w:val="en-US"/>
+        </w:rPr>
+        <w:t>5</w:t>
+      </w:r>
+      <w:r>
+        <w:rPr>
+          <w:b/>
+          <w:bCs/>
+          <w:lang w:val="en-US"/>
+        </w:rPr>
+        <w:t>c</w:t>
+      </w:r>
+      <w:r>
+        <w:rPr>
+          <w:lang w:val="en-US"/>
+        </w:rPr>
+        <w:t>: There is a stronger “penalty” of trust for the utilitarian advisor when they are described as human</w:t>
+      </w:r>
+    </w:p>
+    <w:p>
+      <w:pPr>
+        <w:ind w:left="360"/>
+        <w:rPr>
+          <w:lang w:val="en-US"/>
+        </w:rPr>
+      </w:pPr>
+    </w:p>
+    <w:p>
+      <w:pPr>
+        <w:ind w:left="426"/>
+        <w:rPr>
+          <w:lang w:val="en-US"/>
+        </w:rPr>
+      </w:pPr>
+      <w:r>
+        <w:rPr>
+          <w:lang w:val="en-US"/>
+        </w:rPr>
+        <w:t xml:space="preserve">There have been mixed findings with impartial beneficence. </w:t>
+      </w:r>
+      <w:r>
+        <w:rPr>
+          <w:lang w:val="en-US"/>
+        </w:rPr>
+        <w:t>Some work suggests that (artificial) advisors who make utilitarian decisions about impartial beneficence might also be distrusted (Myers &amp; Everett, 2025), but other work finds that humans who make such decisions are trusted more (Everett et al. 2021).</w:t>
+      </w:r>
       <w:r>
         <w:rPr>
           <w:lang w:val="en-US"/>
         </w:rPr>
         <w:t xml:space="preserve"> </w:t>
       </w:r>
-    </w:p>
-    <w:p>
-      <w:pPr>
-        <w:ind w:left="360"/>
-        <w:rPr>
-          <w:lang w:val="en-US"/>
-        </w:rPr>
-      </w:pPr>
-      <w:r>
-        <w:rPr>
-          <w:lang w:val="en-US"/>
-        </w:rPr>
-        <w:t xml:space="preserve">Based on previous studies, we expect that the consistently deontological advisor to be trusted more than the consistently </w:t>
-      </w:r>
-      <w:r>
-        <w:rPr>
-          <w:lang w:val="en-US"/>
-        </w:rPr>
-        <w:t xml:space="preserve">utilitarian </w:t>
-      </w:r>
-      <w:r>
-        <w:rPr>
-          <w:lang w:val="en-US"/>
-        </w:rPr>
-        <w:t>advisor in instrumental harm dilemmas, and we will explore whether this is the same for advisors labelled as humans and AI</w:t>
-      </w:r>
-      <w:r>
-        <w:rPr>
-          <w:lang w:val="en-US"/>
-        </w:rPr>
-        <w:t>.</w:t>
-      </w:r>
-    </w:p>
-    <w:p>
-      <w:pPr>
-        <w:ind w:left="360"/>
-        <w:rPr>
-          <w:lang w:val="en-US"/>
-        </w:rPr>
-      </w:pPr>
-      <w:r>
-        <w:rPr>
-          <w:lang w:val="en-US"/>
-        </w:rPr>
-        <w:t xml:space="preserve"> </w:t>
-      </w:r>
-    </w:p>
-    <w:p>
-      <w:pPr>
-        <w:ind w:left="360"/>
-        <w:rPr>
-          <w:lang w:val="en-US"/>
-        </w:rPr>
-      </w:pPr>
-      <w:r>
-        <w:rPr>
-          <w:highlight w:val="yellow"/>
-          <w:lang w:val="en-US"/>
-        </w:rPr>
-        <w:t xml:space="preserve">We have found mixed effects on the impartial beneficence dilemmas, with the consistently deontological trusted more in Study 1 but not Study 2. Therefore, we will test whether the consistently deontological advisor is trusted more than the consistently </w:t>
-      </w:r>
-      <w:r>
-        <w:rPr>
-          <w:highlight w:val="yellow"/>
-          <w:lang w:val="en-US"/>
-        </w:rPr>
-        <w:t xml:space="preserve">utilitarian </w:t>
-      </w:r>
-      <w:r>
-        <w:rPr>
-          <w:highlight w:val="yellow"/>
-          <w:lang w:val="en-US"/>
-        </w:rPr>
-        <w:t>advisor in IB dilemmas, and we explore whether this is the same for advisors labelled as humans and AI</w:t>
-      </w:r>
-      <w:r>
-        <w:rPr>
-          <w:highlight w:val="yellow"/>
-          <w:lang w:val="en-US"/>
-        </w:rPr>
-        <w:t>.</w:t>
+      <w:r>
+        <w:rPr>
+          <w:lang w:val="en-US"/>
+        </w:rPr>
+        <w:t>In Study 1 of this paper</w:t>
+      </w:r>
+      <w:r>
+        <w:rPr>
+          <w:lang w:val="en-US"/>
+        </w:rPr>
+        <w:t>,</w:t>
+      </w:r>
+      <w:r>
+        <w:rPr>
+          <w:lang w:val="en-US"/>
+        </w:rPr>
+        <w:t xml:space="preserve"> we find </w:t>
+      </w:r>
+      <w:r>
+        <w:rPr>
+          <w:lang w:val="en-US"/>
+        </w:rPr>
+        <w:t xml:space="preserve">that the utilitarian in impartial beneficence dilemma is trusted less than the consistently deontological and normatively sensitive in two of the dilemmas but not the third; and in Study 2 we find that they are trusted less in one dilemma. </w:t>
+      </w:r>
+      <w:r>
+        <w:rPr>
+          <w:lang w:val="en-US"/>
+        </w:rPr>
+        <w:t>Because of these mixed findings</w:t>
+      </w:r>
+      <w:r>
+        <w:rPr>
+          <w:lang w:val="en-US"/>
+        </w:rPr>
+        <w:t xml:space="preserve"> and the fact that most research in this area has focused on instrumental harm</w:t>
+      </w:r>
+      <w:r>
+        <w:rPr>
+          <w:lang w:val="en-US"/>
+        </w:rPr>
+        <w:t xml:space="preserve">, we do not pre-register explicit hypotheses about </w:t>
+      </w:r>
+      <w:r>
+        <w:rPr>
+          <w:lang w:val="en-US"/>
+        </w:rPr>
+        <w:t xml:space="preserve">patterns of responses in </w:t>
+      </w:r>
+      <w:r>
+        <w:rPr>
+          <w:lang w:val="en-US"/>
+        </w:rPr>
+        <w:t>impartial beneficence</w:t>
+      </w:r>
+      <w:r>
+        <w:rPr>
+          <w:lang w:val="en-US"/>
+        </w:rPr>
+        <w:t xml:space="preserve"> specifically.</w:t>
       </w:r>
     </w:p>
     <w:p>
@@ -464,6 +996,7 @@
         <w:rPr>
           <w:b/>
         </w:rPr>
+        <w:lastRenderedPageBreak/>
         <w:t>Study design</w:t>
       </w:r>
     </w:p>
@@ -747,19 +1280,27 @@
         <w:ind w:left="360"/>
       </w:pPr>
       <w:r>
+        <w:rPr>
+          <w:lang w:val="en-US"/>
+        </w:rPr>
         <w:t xml:space="preserve">As well as randomizing participants to experimental conditions, we will also randomly choose the particular moral dilemma from a wider set of dilemmas. Participants in the instrumental harm group will either see the Bomb dilemma, the Enemy Spy dilemma, or the Hostage dilemma. Participants in the impartial beneficence group will either see the </w:t>
       </w:r>
       <w:r>
-        <w:t xml:space="preserve">Donation dilemma, the Marathon dilemma, or the Volunteering dilemma. Further </w:t>
-      </w:r>
-      <w:r>
-        <w:lastRenderedPageBreak/>
-        <w:t xml:space="preserve">randomization includes </w:t>
-      </w:r>
-      <w:r>
+        <w:rPr>
+          <w:lang w:val="en-US"/>
+        </w:rPr>
+        <w:t xml:space="preserve">Donation dilemma, the Marathon dilemma, or the Volunteering dilemma. Further randomization includes </w:t>
+      </w:r>
+      <w:r>
+        <w:rPr>
+          <w:lang w:val="en-US"/>
+        </w:rPr>
         <w:t xml:space="preserve">counterbalancing of the order of advisors and </w:t>
       </w:r>
       <w:r>
+        <w:rPr>
+          <w:lang w:val="en-US"/>
+        </w:rPr>
         <w:t>counterbalancing of the dilemma variants (morally irrelevant first vs. morally relevant first).</w:t>
       </w:r>
     </w:p>
@@ -869,7 +1410,10 @@
         <w:t xml:space="preserve">We will recruit </w:t>
       </w:r>
       <w:r>
-        <w:t>5</w:t>
+        <w:t>1</w:t>
+      </w:r>
+      <w:r>
+        <w:t>6</w:t>
       </w:r>
       <w:r>
         <w:t>00</w:t>
@@ -915,49 +1459,85 @@
         <w:rPr>
           <w:lang w:val="en-US"/>
         </w:rPr>
-        <w:t xml:space="preserve">We determined our target sample size using a power analysis simulation based on pilot data. Our simulation suggested that a sample size of N=100 would be required to detect a difference in perceived trust between the consistently utilitarian advisor and the other advisors with at least 80% power. </w:t>
-      </w:r>
-      <w:r>
-        <w:rPr>
-          <w:lang w:val="en-US"/>
-        </w:rPr>
-        <w:t xml:space="preserve">With our within-subjects design, we can therefore collect N=100 participants in </w:t>
-      </w:r>
-      <w:r>
-        <w:rPr>
-          <w:lang w:val="en-US"/>
-        </w:rPr>
-        <w:t>each of the 2x2 between-subjects conditions</w:t>
-      </w:r>
-      <w:r>
-        <w:rPr>
-          <w:lang w:val="en-US"/>
-        </w:rPr>
-        <w:t xml:space="preserve">. </w:t>
-      </w:r>
-      <w:r>
-        <w:rPr>
-          <w:lang w:val="en-US"/>
-        </w:rPr>
-        <w:t>This results in an overall target sample size of N=</w:t>
-      </w:r>
-      <w:r>
-        <w:rPr>
-          <w:lang w:val="en-US"/>
-        </w:rPr>
-        <w:t>4</w:t>
-      </w:r>
-      <w:r>
-        <w:rPr>
-          <w:lang w:val="en-US"/>
-        </w:rPr>
-        <w:t>00</w:t>
-      </w:r>
-      <w:r>
-        <w:rPr>
-          <w:lang w:val="en-US"/>
-        </w:rPr>
-        <w:t>. We aim to sample an additional 100 participants to account for exclusions.</w:t>
+        <w:t xml:space="preserve">We determined our target sample size using a power analysis simulation based on </w:t>
+      </w:r>
+      <w:r>
+        <w:rPr>
+          <w:lang w:val="en-US"/>
+        </w:rPr>
+        <w:t>data from Study 2</w:t>
+      </w:r>
+      <w:r>
+        <w:rPr>
+          <w:lang w:val="en-US"/>
+        </w:rPr>
+        <w:t>. Our simulation suggested that a sample size of N=</w:t>
+      </w:r>
+      <w:r>
+        <w:rPr>
+          <w:lang w:val="en-US"/>
+        </w:rPr>
+        <w:t>750</w:t>
+      </w:r>
+      <w:r>
+        <w:rPr>
+          <w:lang w:val="en-US"/>
+        </w:rPr>
+        <w:t xml:space="preserve"> would be required to detect a difference in perceived trust between the consistently </w:t>
+      </w:r>
+      <w:r>
+        <w:rPr>
+          <w:lang w:val="en-US"/>
+        </w:rPr>
+        <w:t>deontological and consistently utiliarian</w:t>
+      </w:r>
+      <w:r>
+        <w:rPr>
+          <w:lang w:val="en-US"/>
+        </w:rPr>
+        <w:t xml:space="preserve"> advisor</w:t>
+      </w:r>
+      <w:r>
+        <w:rPr>
+          <w:lang w:val="en-US"/>
+        </w:rPr>
+        <w:t>s</w:t>
+      </w:r>
+      <w:r>
+        <w:rPr>
+          <w:lang w:val="en-US"/>
+        </w:rPr>
+        <w:t xml:space="preserve"> with at least 8</w:t>
+      </w:r>
+      <w:r>
+        <w:rPr>
+          <w:lang w:val="en-US"/>
+        </w:rPr>
+        <w:t>5</w:t>
+      </w:r>
+      <w:r>
+        <w:rPr>
+          <w:lang w:val="en-US"/>
+        </w:rPr>
+        <w:t>% power</w:t>
+      </w:r>
+      <w:r>
+        <w:rPr>
+          <w:lang w:val="en-US"/>
+        </w:rPr>
+        <w:t xml:space="preserve"> in individual instrumental harm dilemmas</w:t>
+      </w:r>
+      <w:r>
+        <w:rPr>
+          <w:lang w:val="en-US"/>
+        </w:rPr>
+        <w:t>.</w:t>
+      </w:r>
+      <w:r>
+        <w:rPr>
+          <w:lang w:val="en-US"/>
+        </w:rPr>
+        <w:t xml:space="preserve"> We therefore aim to collect double this amount to account for the added between-subjects human-AI manipulation. We will sample an additional 100 participants to account for exclusions.</w:t>
       </w:r>
     </w:p>
     <w:p>
@@ -1241,6 +1821,7 @@
           <w:b/>
           <w:bCs/>
         </w:rPr>
+        <w:lastRenderedPageBreak/>
         <w:t>Competence:</w:t>
       </w:r>
       <w:r>
@@ -1257,6 +1838,74 @@
       </w:r>
     </w:p>
     <w:p/>
+    <w:p>
+      <w:pPr>
+        <w:ind w:left="357"/>
+        <w:rPr>
+          <w:u w:val="single"/>
+        </w:rPr>
+      </w:pPr>
+      <w:r>
+        <w:rPr>
+          <w:u w:val="single"/>
+        </w:rPr>
+        <w:t>Advisor choice</w:t>
+      </w:r>
+    </w:p>
+    <w:p>
+      <w:pPr>
+        <w:ind w:left="357"/>
+      </w:pPr>
+    </w:p>
+    <w:p>
+      <w:pPr>
+        <w:ind w:left="357"/>
+      </w:pPr>
+      <w:r>
+        <w:t>After participants see all four advisors, we will ask</w:t>
+      </w:r>
+      <w:r>
+        <w:t xml:space="preserve"> the following multiple choice question</w:t>
+      </w:r>
+      <w:r>
+        <w:t>:</w:t>
+      </w:r>
+    </w:p>
+    <w:p>
+      <w:pPr>
+        <w:ind w:left="357"/>
+      </w:pPr>
+    </w:p>
+    <w:p>
+      <w:pPr>
+        <w:pStyle w:val="ListParagraph"/>
+        <w:numPr>
+          <w:ilvl w:val="0"/>
+          <w:numId w:val="21"/>
+        </w:numPr>
+      </w:pPr>
+      <w:r>
+        <w:rPr>
+          <w:b/>
+          <w:bCs/>
+        </w:rPr>
+        <w:t>Choice:</w:t>
+      </w:r>
+      <w:r>
+        <w:t xml:space="preserve"> “</w:t>
+      </w:r>
+      <w:r>
+        <w:t>Imagine that you were facing a very difficult moral dilemma in your own life and did not know what to do. If you could receive advice from any one of these advisors, who would you choose?</w:t>
+      </w:r>
+      <w:r>
+        <w:t>”</w:t>
+      </w:r>
+    </w:p>
+    <w:p>
+      <w:pPr>
+        <w:ind w:left="357"/>
+      </w:pPr>
+    </w:p>
     <w:p>
       <w:pPr>
         <w:ind w:left="357"/>
@@ -1329,31 +1978,15 @@
         <w:rPr>
           <w:b/>
           <w:bCs/>
-        </w:rPr>
-        <w:t xml:space="preserve">Judgement </w:t>
-      </w:r>
-      <w:r>
-        <w:rPr>
-          <w:b/>
-          <w:bCs/>
-        </w:rPr>
-        <w:t>morally-relevant</w:t>
-      </w:r>
-      <w:r>
-        <w:rPr>
-          <w:b/>
-          <w:bCs/>
-        </w:rPr>
-        <w:t>:</w:t>
-      </w:r>
-      <w:r>
-        <w:t xml:space="preserve"> “</w:t>
-      </w:r>
-      <w:r>
-        <w:t>Do you think that [person] should [utilitarian option]?</w:t>
-      </w:r>
-      <w:r>
-        <w:t>”</w:t>
+          <w:lang w:val="en-US"/>
+        </w:rPr>
+        <w:t>Judgement morally-relevant:</w:t>
+      </w:r>
+      <w:r>
+        <w:rPr>
+          <w:lang w:val="en-US"/>
+        </w:rPr>
+        <w:t xml:space="preserve"> “Do you think that [person] should [utilitarian option]?”</w:t>
       </w:r>
     </w:p>
     <w:p>
@@ -1368,31 +2001,15 @@
         <w:rPr>
           <w:b/>
           <w:bCs/>
-        </w:rPr>
-        <w:t xml:space="preserve">Judgement </w:t>
-      </w:r>
-      <w:r>
-        <w:rPr>
-          <w:b/>
-          <w:bCs/>
-        </w:rPr>
-        <w:t>morally-irrelevant</w:t>
-      </w:r>
-      <w:r>
-        <w:rPr>
-          <w:b/>
-          <w:bCs/>
-        </w:rPr>
-        <w:t>:</w:t>
-      </w:r>
-      <w:r>
-        <w:t xml:space="preserve"> “</w:t>
-      </w:r>
-      <w:r>
-        <w:t>Do you think that [person] should [utilitarian option]?</w:t>
-      </w:r>
-      <w:r>
-        <w:t>”</w:t>
+          <w:lang w:val="en-US"/>
+        </w:rPr>
+        <w:t>Judgement morally-irrelevant:</w:t>
+      </w:r>
+      <w:r>
+        <w:rPr>
+          <w:lang w:val="en-US"/>
+        </w:rPr>
+        <w:t xml:space="preserve"> “Do you think that [person] should [utilitarian option]?”</w:t>
       </w:r>
     </w:p>
     <w:p>
@@ -1518,41 +2135,15 @@
         <w:rPr>
           <w:b/>
           <w:bCs/>
+          <w:lang w:val="en-US"/>
         </w:rPr>
         <w:t>Political ideology:</w:t>
       </w:r>
       <w:r>
-        <w:t xml:space="preserve"> response to the question “</w:t>
-      </w:r>
-      <w:r>
-        <w:t xml:space="preserve">In political matters, people talk of </w:t>
-      </w:r>
-      <w:r>
-        <w:t>‘t</w:t>
-      </w:r>
-      <w:r>
-        <w:t>he left</w:t>
-      </w:r>
-      <w:r>
-        <w:t>’</w:t>
-      </w:r>
-      <w:r>
-        <w:t xml:space="preserve"> and </w:t>
-      </w:r>
-      <w:r>
-        <w:t>‘</w:t>
-      </w:r>
-      <w:r>
-        <w:t>the right</w:t>
-      </w:r>
-      <w:r>
-        <w:t>’</w:t>
-      </w:r>
-      <w:r>
-        <w:t>. Generally speaking, how would you place your views on this scale?</w:t>
-      </w:r>
-      <w:r>
-        <w:t>” (1-7)</w:t>
+        <w:rPr>
+          <w:lang w:val="en-US"/>
+        </w:rPr>
+        <w:t xml:space="preserve"> response to the question “In political matters, people talk of ‘the left’ and ‘the right’. Generally speaking, how would you place your views on this scale?” (1-7)</w:t>
       </w:r>
     </w:p>
     <w:p>
@@ -1632,7 +2223,6 @@
         <w:rPr>
           <w:lang w:val="en-GB"/>
         </w:rPr>
-        <w:lastRenderedPageBreak/>
         <w:t>We will fit Bayesian multilevel ordinal models to the data</w:t>
       </w:r>
       <w:r>
@@ -1718,13 +2308,13 @@
         <w:rPr>
           <w:lang w:val="en-GB"/>
         </w:rPr>
-        <w:t>To test H1</w:t>
+        <w:t xml:space="preserve">To test </w:t>
       </w:r>
       <w:r>
         <w:rPr>
           <w:lang w:val="en-GB"/>
         </w:rPr>
-        <w:t xml:space="preserve"> and H2</w:t>
+        <w:t>our hypotheses</w:t>
       </w:r>
       <w:r>
         <w:rPr>
@@ -1771,6 +2361,7 @@
                 <w:rFonts w:ascii="Consolas" w:eastAsia="Consolas" w:hAnsi="Consolas" w:cs="Consolas"/>
                 <w:color w:val="FFFFFF"/>
                 <w:shd w:val="clear" w:color="auto" w:fill="333333"/>
+                <w:lang w:val="en-US"/>
               </w:rPr>
             </w:pPr>
             <w:r>
@@ -1778,6 +2369,7 @@
                 <w:rFonts w:ascii="Consolas" w:eastAsia="Consolas" w:hAnsi="Consolas" w:cs="Consolas"/>
                 <w:color w:val="FFFFFF"/>
                 <w:shd w:val="clear" w:color="auto" w:fill="333333"/>
+                <w:lang w:val="en-US"/>
               </w:rPr>
               <w:t>f</w:t>
             </w:r>
@@ -1786,6 +2378,7 @@
                 <w:rFonts w:ascii="Consolas" w:eastAsia="Consolas" w:hAnsi="Consolas" w:cs="Consolas"/>
                 <w:color w:val="FFFFFF"/>
                 <w:shd w:val="clear" w:color="auto" w:fill="333333"/>
+                <w:lang w:val="en-US"/>
               </w:rPr>
               <w:t xml:space="preserve">it &lt;- brm(formula = trust ~ </w:t>
             </w:r>
@@ -1794,6 +2387,7 @@
                 <w:rFonts w:ascii="Consolas" w:eastAsia="Consolas" w:hAnsi="Consolas" w:cs="Consolas"/>
                 <w:color w:val="D36363"/>
                 <w:shd w:val="clear" w:color="auto" w:fill="333333"/>
+                <w:lang w:val="en-US"/>
               </w:rPr>
               <w:t>1</w:t>
             </w:r>
@@ -1802,6 +2396,7 @@
                 <w:rFonts w:ascii="Consolas" w:eastAsia="Consolas" w:hAnsi="Consolas" w:cs="Consolas"/>
                 <w:color w:val="FFFFFF"/>
                 <w:shd w:val="clear" w:color="auto" w:fill="333333"/>
+                <w:lang w:val="en-US"/>
               </w:rPr>
               <w:t xml:space="preserve"> + </w:t>
             </w:r>
@@ -1810,6 +2405,7 @@
                 <w:rFonts w:ascii="Consolas" w:eastAsia="Consolas" w:hAnsi="Consolas" w:cs="Consolas"/>
                 <w:color w:val="FFFFFF"/>
                 <w:shd w:val="clear" w:color="auto" w:fill="333333"/>
+                <w:lang w:val="en-US"/>
               </w:rPr>
               <w:t xml:space="preserve">condition * </w:t>
             </w:r>
@@ -1818,6 +2414,7 @@
                 <w:rFonts w:ascii="Consolas" w:eastAsia="Consolas" w:hAnsi="Consolas" w:cs="Consolas"/>
                 <w:color w:val="FFFFFF"/>
                 <w:shd w:val="clear" w:color="auto" w:fill="333333"/>
+                <w:lang w:val="en-US"/>
               </w:rPr>
               <w:t xml:space="preserve">advisor_type </w:t>
             </w:r>
@@ -1826,6 +2423,7 @@
                 <w:rFonts w:ascii="Consolas" w:eastAsia="Consolas" w:hAnsi="Consolas" w:cs="Consolas"/>
                 <w:color w:val="FFFFFF"/>
                 <w:shd w:val="clear" w:color="auto" w:fill="333333"/>
+                <w:lang w:val="en-US"/>
               </w:rPr>
               <w:t xml:space="preserve">* </w:t>
             </w:r>
@@ -1834,6 +2432,7 @@
                 <w:rFonts w:ascii="Consolas" w:eastAsia="Consolas" w:hAnsi="Consolas" w:cs="Consolas"/>
                 <w:color w:val="FFFFFF"/>
                 <w:shd w:val="clear" w:color="auto" w:fill="333333"/>
+                <w:lang w:val="en-US"/>
               </w:rPr>
               <w:t>dilemma_type + (</w:t>
             </w:r>
@@ -1842,6 +2441,7 @@
                 <w:rFonts w:ascii="Consolas" w:eastAsia="Consolas" w:hAnsi="Consolas" w:cs="Consolas"/>
                 <w:color w:val="D36363"/>
                 <w:shd w:val="clear" w:color="auto" w:fill="333333"/>
+                <w:lang w:val="en-US"/>
               </w:rPr>
               <w:t>1</w:t>
             </w:r>
@@ -1850,6 +2450,7 @@
                 <w:rFonts w:ascii="Consolas" w:eastAsia="Consolas" w:hAnsi="Consolas" w:cs="Consolas"/>
                 <w:color w:val="FFFFFF"/>
                 <w:shd w:val="clear" w:color="auto" w:fill="333333"/>
+                <w:lang w:val="en-US"/>
               </w:rPr>
               <w:t xml:space="preserve"> | id) + </w:t>
             </w:r>
@@ -2235,6 +2836,9 @@
         <w:ind w:left="567"/>
       </w:pPr>
       <w:r>
+        <w:rPr>
+          <w:lang w:val="en-US"/>
+        </w:rPr>
         <w:t>Since we are requesting responses on Qualtrics rather than forcing responses, there is a possibility that participants may not respond to some of the questions. In practice, this isn’t likely to be a frequent occurrence. But if this happens, we will exclude those cases from the analysis.</w:t>
       </w:r>
     </w:p>
@@ -3518,6 +4122,119 @@
     </w:lvl>
   </w:abstractNum>
   <w:abstractNum w:abstractNumId="9" w15:restartNumberingAfterBreak="0">
+    <w:nsid w:val="3EE5058E"/>
+    <w:multiLevelType w:val="hybridMultilevel"/>
+    <w:tmpl w:val="8C7E205A"/>
+    <w:lvl w:ilvl="0" w:tplc="08090001">
+      <w:start w:val="1"/>
+      <w:numFmt w:val="bullet"/>
+      <w:lvlText w:val=""/>
+      <w:lvlJc w:val="left"/>
+      <w:pPr>
+        <w:ind w:left="1077" w:hanging="360"/>
+      </w:pPr>
+      <w:rPr>
+        <w:rFonts w:ascii="Symbol" w:hAnsi="Symbol" w:hint="default"/>
+      </w:rPr>
+    </w:lvl>
+    <w:lvl w:ilvl="1" w:tplc="08090003" w:tentative="1">
+      <w:start w:val="1"/>
+      <w:numFmt w:val="bullet"/>
+      <w:lvlText w:val="o"/>
+      <w:lvlJc w:val="left"/>
+      <w:pPr>
+        <w:ind w:left="1797" w:hanging="360"/>
+      </w:pPr>
+      <w:rPr>
+        <w:rFonts w:ascii="Courier New" w:hAnsi="Courier New" w:cs="Courier New" w:hint="default"/>
+      </w:rPr>
+    </w:lvl>
+    <w:lvl w:ilvl="2" w:tplc="08090005" w:tentative="1">
+      <w:start w:val="1"/>
+      <w:numFmt w:val="bullet"/>
+      <w:lvlText w:val=""/>
+      <w:lvlJc w:val="left"/>
+      <w:pPr>
+        <w:ind w:left="2517" w:hanging="360"/>
+      </w:pPr>
+      <w:rPr>
+        <w:rFonts w:ascii="Wingdings" w:hAnsi="Wingdings" w:hint="default"/>
+      </w:rPr>
+    </w:lvl>
+    <w:lvl w:ilvl="3" w:tplc="08090001" w:tentative="1">
+      <w:start w:val="1"/>
+      <w:numFmt w:val="bullet"/>
+      <w:lvlText w:val=""/>
+      <w:lvlJc w:val="left"/>
+      <w:pPr>
+        <w:ind w:left="3237" w:hanging="360"/>
+      </w:pPr>
+      <w:rPr>
+        <w:rFonts w:ascii="Symbol" w:hAnsi="Symbol" w:hint="default"/>
+      </w:rPr>
+    </w:lvl>
+    <w:lvl w:ilvl="4" w:tplc="08090003" w:tentative="1">
+      <w:start w:val="1"/>
+      <w:numFmt w:val="bullet"/>
+      <w:lvlText w:val="o"/>
+      <w:lvlJc w:val="left"/>
+      <w:pPr>
+        <w:ind w:left="3957" w:hanging="360"/>
+      </w:pPr>
+      <w:rPr>
+        <w:rFonts w:ascii="Courier New" w:hAnsi="Courier New" w:cs="Courier New" w:hint="default"/>
+      </w:rPr>
+    </w:lvl>
+    <w:lvl w:ilvl="5" w:tplc="08090005" w:tentative="1">
+      <w:start w:val="1"/>
+      <w:numFmt w:val="bullet"/>
+      <w:lvlText w:val=""/>
+      <w:lvlJc w:val="left"/>
+      <w:pPr>
+        <w:ind w:left="4677" w:hanging="360"/>
+      </w:pPr>
+      <w:rPr>
+        <w:rFonts w:ascii="Wingdings" w:hAnsi="Wingdings" w:hint="default"/>
+      </w:rPr>
+    </w:lvl>
+    <w:lvl w:ilvl="6" w:tplc="08090001" w:tentative="1">
+      <w:start w:val="1"/>
+      <w:numFmt w:val="bullet"/>
+      <w:lvlText w:val=""/>
+      <w:lvlJc w:val="left"/>
+      <w:pPr>
+        <w:ind w:left="5397" w:hanging="360"/>
+      </w:pPr>
+      <w:rPr>
+        <w:rFonts w:ascii="Symbol" w:hAnsi="Symbol" w:hint="default"/>
+      </w:rPr>
+    </w:lvl>
+    <w:lvl w:ilvl="7" w:tplc="08090003" w:tentative="1">
+      <w:start w:val="1"/>
+      <w:numFmt w:val="bullet"/>
+      <w:lvlText w:val="o"/>
+      <w:lvlJc w:val="left"/>
+      <w:pPr>
+        <w:ind w:left="6117" w:hanging="360"/>
+      </w:pPr>
+      <w:rPr>
+        <w:rFonts w:ascii="Courier New" w:hAnsi="Courier New" w:cs="Courier New" w:hint="default"/>
+      </w:rPr>
+    </w:lvl>
+    <w:lvl w:ilvl="8" w:tplc="08090005" w:tentative="1">
+      <w:start w:val="1"/>
+      <w:numFmt w:val="bullet"/>
+      <w:lvlText w:val=""/>
+      <w:lvlJc w:val="left"/>
+      <w:pPr>
+        <w:ind w:left="6837" w:hanging="360"/>
+      </w:pPr>
+      <w:rPr>
+        <w:rFonts w:ascii="Wingdings" w:hAnsi="Wingdings" w:hint="default"/>
+      </w:rPr>
+    </w:lvl>
+  </w:abstractNum>
+  <w:abstractNum w:abstractNumId="10" w15:restartNumberingAfterBreak="0">
     <w:nsid w:val="43EC7E2A"/>
     <w:multiLevelType w:val="hybridMultilevel"/>
     <w:tmpl w:val="BD74BC24"/>
@@ -3630,7 +4347,7 @@
       </w:rPr>
     </w:lvl>
   </w:abstractNum>
-  <w:abstractNum w:abstractNumId="10" w15:restartNumberingAfterBreak="0">
+  <w:abstractNum w:abstractNumId="11" w15:restartNumberingAfterBreak="0">
     <w:nsid w:val="4C813944"/>
     <w:multiLevelType w:val="hybridMultilevel"/>
     <w:tmpl w:val="381CF644"/>
@@ -3743,7 +4460,7 @@
       </w:rPr>
     </w:lvl>
   </w:abstractNum>
-  <w:abstractNum w:abstractNumId="11" w15:restartNumberingAfterBreak="0">
+  <w:abstractNum w:abstractNumId="12" w15:restartNumberingAfterBreak="0">
     <w:nsid w:val="590B42AA"/>
     <w:multiLevelType w:val="hybridMultilevel"/>
     <w:tmpl w:val="7DF0ECC8"/>
@@ -3856,7 +4573,7 @@
       </w:rPr>
     </w:lvl>
   </w:abstractNum>
-  <w:abstractNum w:abstractNumId="12" w15:restartNumberingAfterBreak="0">
+  <w:abstractNum w:abstractNumId="13" w15:restartNumberingAfterBreak="0">
     <w:nsid w:val="5A18237E"/>
     <w:multiLevelType w:val="hybridMultilevel"/>
     <w:tmpl w:val="C9124B2C"/>
@@ -3969,7 +4686,7 @@
       </w:rPr>
     </w:lvl>
   </w:abstractNum>
-  <w:abstractNum w:abstractNumId="13" w15:restartNumberingAfterBreak="0">
+  <w:abstractNum w:abstractNumId="14" w15:restartNumberingAfterBreak="0">
     <w:nsid w:val="5BB20B0A"/>
     <w:multiLevelType w:val="multilevel"/>
     <w:tmpl w:val="754A0BC0"/>
@@ -4091,7 +4808,7 @@
       </w:rPr>
     </w:lvl>
   </w:abstractNum>
-  <w:abstractNum w:abstractNumId="14" w15:restartNumberingAfterBreak="0">
+  <w:abstractNum w:abstractNumId="15" w15:restartNumberingAfterBreak="0">
     <w:nsid w:val="5C090463"/>
     <w:multiLevelType w:val="multilevel"/>
     <w:tmpl w:val="F66E9642"/>
@@ -4204,7 +4921,7 @@
       </w:rPr>
     </w:lvl>
   </w:abstractNum>
-  <w:abstractNum w:abstractNumId="15" w15:restartNumberingAfterBreak="0">
+  <w:abstractNum w:abstractNumId="16" w15:restartNumberingAfterBreak="0">
     <w:nsid w:val="6AA51017"/>
     <w:multiLevelType w:val="hybridMultilevel"/>
     <w:tmpl w:val="F710C114"/>
@@ -4317,7 +5034,7 @@
       </w:rPr>
     </w:lvl>
   </w:abstractNum>
-  <w:abstractNum w:abstractNumId="16" w15:restartNumberingAfterBreak="0">
+  <w:abstractNum w:abstractNumId="17" w15:restartNumberingAfterBreak="0">
     <w:nsid w:val="6DC74300"/>
     <w:multiLevelType w:val="hybridMultilevel"/>
     <w:tmpl w:val="6E3688B2"/>
@@ -4403,7 +5120,7 @@
       </w:pPr>
     </w:lvl>
   </w:abstractNum>
-  <w:abstractNum w:abstractNumId="17" w15:restartNumberingAfterBreak="0">
+  <w:abstractNum w:abstractNumId="18" w15:restartNumberingAfterBreak="0">
     <w:nsid w:val="6EFA4669"/>
     <w:multiLevelType w:val="hybridMultilevel"/>
     <w:tmpl w:val="E23CB3AC"/>
@@ -4516,7 +5233,7 @@
       </w:rPr>
     </w:lvl>
   </w:abstractNum>
-  <w:abstractNum w:abstractNumId="18" w15:restartNumberingAfterBreak="0">
+  <w:abstractNum w:abstractNumId="19" w15:restartNumberingAfterBreak="0">
     <w:nsid w:val="777046CC"/>
     <w:multiLevelType w:val="hybridMultilevel"/>
     <w:tmpl w:val="6E3688B2"/>
@@ -4602,7 +5319,7 @@
       </w:pPr>
     </w:lvl>
   </w:abstractNum>
-  <w:abstractNum w:abstractNumId="19" w15:restartNumberingAfterBreak="0">
+  <w:abstractNum w:abstractNumId="20" w15:restartNumberingAfterBreak="0">
     <w:nsid w:val="7FCA4CDB"/>
     <w:multiLevelType w:val="hybridMultilevel"/>
     <w:tmpl w:val="509A7724"/>
@@ -4689,10 +5406,10 @@
     </w:lvl>
   </w:abstractNum>
   <w:num w:numId="1" w16cid:durableId="593170700">
-    <w:abstractNumId w:val="14"/>
+    <w:abstractNumId w:val="15"/>
   </w:num>
   <w:num w:numId="2" w16cid:durableId="921067514">
-    <w:abstractNumId w:val="13"/>
+    <w:abstractNumId w:val="14"/>
   </w:num>
   <w:num w:numId="3" w16cid:durableId="1552424078">
     <w:abstractNumId w:val="2"/>
@@ -4713,22 +5430,22 @@
     <w:abstractNumId w:val="1"/>
   </w:num>
   <w:num w:numId="9" w16cid:durableId="291788804">
-    <w:abstractNumId w:val="15"/>
+    <w:abstractNumId w:val="16"/>
   </w:num>
   <w:num w:numId="10" w16cid:durableId="411270824">
-    <w:abstractNumId w:val="11"/>
+    <w:abstractNumId w:val="12"/>
   </w:num>
   <w:num w:numId="11" w16cid:durableId="526256286">
-    <w:abstractNumId w:val="9"/>
+    <w:abstractNumId w:val="10"/>
   </w:num>
   <w:num w:numId="12" w16cid:durableId="839465393">
+    <w:abstractNumId w:val="20"/>
+  </w:num>
+  <w:num w:numId="13" w16cid:durableId="2107846311">
     <w:abstractNumId w:val="19"/>
   </w:num>
-  <w:num w:numId="13" w16cid:durableId="2107846311">
-    <w:abstractNumId w:val="18"/>
-  </w:num>
   <w:num w:numId="14" w16cid:durableId="1496264058">
-    <w:abstractNumId w:val="10"/>
+    <w:abstractNumId w:val="11"/>
   </w:num>
   <w:num w:numId="15" w16cid:durableId="2107265553">
     <w:abstractNumId w:val="3"/>
@@ -4737,16 +5454,19 @@
     <w:abstractNumId w:val="8"/>
   </w:num>
   <w:num w:numId="17" w16cid:durableId="629896482">
-    <w:abstractNumId w:val="12"/>
+    <w:abstractNumId w:val="13"/>
   </w:num>
   <w:num w:numId="18" w16cid:durableId="1484740392">
-    <w:abstractNumId w:val="17"/>
+    <w:abstractNumId w:val="18"/>
   </w:num>
   <w:num w:numId="19" w16cid:durableId="558394919">
     <w:abstractNumId w:val="7"/>
   </w:num>
   <w:num w:numId="20" w16cid:durableId="429159434">
-    <w:abstractNumId w:val="16"/>
+    <w:abstractNumId w:val="17"/>
+  </w:num>
+  <w:num w:numId="21" w16cid:durableId="783504210">
+    <w:abstractNumId w:val="9"/>
   </w:num>
 </w:numbering>
 </file>

</xml_diff>